<commit_message>
modificación de lista us
</commit_message>
<xml_diff>
--- a/Docs/05-Analisis/Listado User Stories para Sprint 9.docx
+++ b/Docs/05-Analisis/Listado User Stories para Sprint 9.docx
@@ -744,7 +744,7 @@
             <w:noProof/>
             <w:sz w:val="20"/>
           </w:rPr>
-          <w:t>11/12/2012 01:47:00</w:t>
+          <w:t>11/12/2012 04:12:00</w:t>
         </w:r>
       </w:fldSimple>
     </w:p>
@@ -1448,8 +1448,6 @@
             <w:t>Tabla de contenido</w:t>
           </w:r>
         </w:p>
-        <w:bookmarkStart w:id="4" w:name="_GoBack"/>
-        <w:bookmarkEnd w:id="4"/>
         <w:p>
           <w:pPr>
             <w:pStyle w:val="TDC1"/>
@@ -2855,7 +2853,7 @@
           <w:numId w:val="1"/>
         </w:numPr>
       </w:pPr>
-      <w:bookmarkStart w:id="5" w:name="_Toc342962467"/>
+      <w:bookmarkStart w:id="4" w:name="_Toc342962467"/>
       <w:bookmarkEnd w:id="0"/>
       <w:bookmarkEnd w:id="1"/>
       <w:bookmarkEnd w:id="2"/>
@@ -2864,7 +2862,7 @@
         <w:lastRenderedPageBreak/>
         <w:t>Listado Resumido</w:t>
       </w:r>
-      <w:bookmarkEnd w:id="5"/>
+      <w:bookmarkEnd w:id="4"/>
     </w:p>
     <w:p/>
     <w:p>
@@ -3275,7 +3273,7 @@
                 <w:rFonts w:ascii="Arial" w:hAnsi="Arial" w:cs="Arial"/>
                 <w:color w:val="000000"/>
               </w:rPr>
-              <w:t>4</w:t>
+              <w:t>8</w:t>
             </w:r>
           </w:p>
         </w:tc>
@@ -3528,7 +3526,7 @@
                 <w:rFonts w:ascii="Arial" w:hAnsi="Arial" w:cs="Arial"/>
                 <w:color w:val="000000"/>
               </w:rPr>
-              <w:t>2</w:t>
+              <w:t>5</w:t>
             </w:r>
           </w:p>
         </w:tc>
@@ -3781,7 +3779,7 @@
                 <w:rFonts w:ascii="Arial" w:hAnsi="Arial" w:cs="Arial"/>
                 <w:color w:val="000000"/>
               </w:rPr>
-              <w:t>2</w:t>
+              <w:t>3</w:t>
             </w:r>
           </w:p>
         </w:tc>
@@ -5044,13 +5042,7 @@
               <w:rPr>
                 <w:lang w:val="en-US"/>
               </w:rPr>
-              <w:t>010</w:t>
-            </w:r>
-            <w:r>
-              <w:rPr>
-                <w:lang w:val="en-US"/>
-              </w:rPr>
-              <w:t>50</w:t>
+              <w:t>01050</w:t>
             </w:r>
           </w:p>
         </w:tc>
@@ -5327,13 +5319,7 @@
               <w:rPr>
                 <w:lang w:val="en-US"/>
               </w:rPr>
-              <w:t>010</w:t>
-            </w:r>
-            <w:r>
-              <w:rPr>
-                <w:lang w:val="en-US"/>
-              </w:rPr>
-              <w:t>51</w:t>
+              <w:t>01051</w:t>
             </w:r>
           </w:p>
         </w:tc>
@@ -6259,13 +6245,7 @@
               <w:rPr>
                 <w:lang w:val="en-US"/>
               </w:rPr>
-              <w:t>010</w:t>
-            </w:r>
-            <w:r>
-              <w:rPr>
-                <w:lang w:val="en-US"/>
-              </w:rPr>
-              <w:t>54</w:t>
+              <w:t>01054</w:t>
             </w:r>
           </w:p>
         </w:tc>
@@ -6465,19 +6445,19 @@
           <w:numId w:val="1"/>
         </w:numPr>
       </w:pPr>
-      <w:bookmarkStart w:id="6" w:name="_Toc342962468"/>
+      <w:bookmarkStart w:id="5" w:name="_Toc342962468"/>
       <w:r>
         <w:lastRenderedPageBreak/>
         <w:t>Listado Detallado</w:t>
       </w:r>
-      <w:bookmarkEnd w:id="6"/>
+      <w:bookmarkEnd w:id="5"/>
     </w:p>
     <w:p>
       <w:pPr>
         <w:pStyle w:val="Ttulo2"/>
         <w:ind w:firstLine="0"/>
       </w:pPr>
-      <w:bookmarkStart w:id="7" w:name="_Toc340716421"/>
+      <w:bookmarkStart w:id="6" w:name="_Toc340716421"/>
     </w:p>
     <w:p>
       <w:pPr>
@@ -6485,38 +6465,38 @@
         <w:ind w:firstLine="0"/>
         <w:jc w:val="center"/>
       </w:pPr>
-      <w:bookmarkStart w:id="8" w:name="_Toc342962469"/>
+      <w:bookmarkStart w:id="7" w:name="_Toc342962469"/>
       <w:r>
         <w:t>Modulo Gestión de Encuesta</w:t>
       </w:r>
+      <w:bookmarkEnd w:id="7"/>
+    </w:p>
+    <w:p>
+      <w:pPr>
+        <w:pStyle w:val="Ttulo3"/>
+      </w:pPr>
+      <w:bookmarkStart w:id="8" w:name="_Toc342962470"/>
+      <w:proofErr w:type="spellStart"/>
+      <w:r>
+        <w:t>User</w:t>
+      </w:r>
+      <w:proofErr w:type="spellEnd"/>
+      <w:r>
+        <w:t xml:space="preserve"> </w:t>
+      </w:r>
+      <w:proofErr w:type="spellStart"/>
+      <w:r>
+        <w:t>Story</w:t>
+      </w:r>
+      <w:proofErr w:type="spellEnd"/>
+      <w:r>
+        <w:t xml:space="preserve"> Nº1</w:t>
+      </w:r>
+      <w:bookmarkEnd w:id="6"/>
+      <w:r>
+        <w:t>06</w:t>
+      </w:r>
       <w:bookmarkEnd w:id="8"/>
-    </w:p>
-    <w:p>
-      <w:pPr>
-        <w:pStyle w:val="Ttulo3"/>
-      </w:pPr>
-      <w:bookmarkStart w:id="9" w:name="_Toc342962470"/>
-      <w:proofErr w:type="spellStart"/>
-      <w:r>
-        <w:t>User</w:t>
-      </w:r>
-      <w:proofErr w:type="spellEnd"/>
-      <w:r>
-        <w:t xml:space="preserve"> </w:t>
-      </w:r>
-      <w:proofErr w:type="spellStart"/>
-      <w:r>
-        <w:t>Story</w:t>
-      </w:r>
-      <w:proofErr w:type="spellEnd"/>
-      <w:r>
-        <w:t xml:space="preserve"> Nº1</w:t>
-      </w:r>
-      <w:bookmarkEnd w:id="7"/>
-      <w:r>
-        <w:t>06</w:t>
-      </w:r>
-      <w:bookmarkEnd w:id="9"/>
     </w:p>
     <w:p>
       <w:pPr>
@@ -7017,7 +6997,7 @@
       <w:pPr>
         <w:pStyle w:val="Ttulo3"/>
       </w:pPr>
-      <w:bookmarkStart w:id="10" w:name="_Toc342962471"/>
+      <w:bookmarkStart w:id="9" w:name="_Toc342962471"/>
       <w:proofErr w:type="spellStart"/>
       <w:r>
         <w:t>User</w:t>
@@ -7034,7 +7014,7 @@
       <w:r>
         <w:t xml:space="preserve"> Nº107</w:t>
       </w:r>
-      <w:bookmarkEnd w:id="10"/>
+      <w:bookmarkEnd w:id="9"/>
     </w:p>
     <w:p>
       <w:pPr>
@@ -7510,7 +7490,7 @@
       <w:pPr>
         <w:pStyle w:val="Ttulo3"/>
       </w:pPr>
-      <w:bookmarkStart w:id="11" w:name="_Toc342962472"/>
+      <w:bookmarkStart w:id="10" w:name="_Toc342962472"/>
       <w:proofErr w:type="spellStart"/>
       <w:r>
         <w:t>User</w:t>
@@ -7527,7 +7507,7 @@
       <w:r>
         <w:t xml:space="preserve"> Nº108</w:t>
       </w:r>
-      <w:bookmarkEnd w:id="11"/>
+      <w:bookmarkEnd w:id="10"/>
     </w:p>
     <w:p>
       <w:pPr>
@@ -8019,7 +7999,7 @@
       <w:pPr>
         <w:pStyle w:val="Ttulo3"/>
       </w:pPr>
-      <w:bookmarkStart w:id="12" w:name="_Toc342962473"/>
+      <w:bookmarkStart w:id="11" w:name="_Toc342962473"/>
       <w:proofErr w:type="spellStart"/>
       <w:r>
         <w:t>User</w:t>
@@ -8036,7 +8016,7 @@
       <w:r>
         <w:t xml:space="preserve"> Nº111</w:t>
       </w:r>
-      <w:bookmarkEnd w:id="12"/>
+      <w:bookmarkEnd w:id="11"/>
     </w:p>
     <w:p>
       <w:pPr>
@@ -8520,7 +8500,7 @@
       <w:pPr>
         <w:pStyle w:val="Ttulo3"/>
       </w:pPr>
-      <w:bookmarkStart w:id="13" w:name="_Toc342962474"/>
+      <w:bookmarkStart w:id="12" w:name="_Toc342962474"/>
       <w:proofErr w:type="spellStart"/>
       <w:r>
         <w:t>User</w:t>
@@ -8537,7 +8517,7 @@
       <w:r>
         <w:t xml:space="preserve"> Nº112</w:t>
       </w:r>
-      <w:bookmarkEnd w:id="13"/>
+      <w:bookmarkEnd w:id="12"/>
     </w:p>
     <w:p>
       <w:pPr>
@@ -8722,322 +8702,317 @@
         <w:t xml:space="preserve"> modifica</w:t>
       </w:r>
       <w:r>
-        <w:t xml:space="preserve">r las preguntas ya creadas antes de enviar la encuesta a sus destinatarios. A cada pregunta necesito darle un valor que signifique una prioridad respecto a otras preguntas de la misma </w:t>
-      </w:r>
+        <w:t>r las preguntas ya creadas antes de enviar la encuesta a sus destinatarios. A cada pregunta necesito darle un valor que signifique una prioridad respecto a otras preguntas de la misma encuesta</w:t>
+      </w:r>
+    </w:p>
+    <w:p>
+      <w:pPr>
+        <w:pStyle w:val="Prrafodelista"/>
+        <w:numPr>
+          <w:ilvl w:val="0"/>
+          <w:numId w:val="3"/>
+        </w:numPr>
+      </w:pPr>
+      <w:r>
+        <w:rPr>
+          <w:b/>
+        </w:rPr>
+        <w:t>Supuestos:</w:t>
+      </w:r>
+      <w:r>
+        <w:t xml:space="preserve"> -</w:t>
+      </w:r>
+    </w:p>
+    <w:p>
+      <w:pPr>
+        <w:pStyle w:val="Prrafodelista"/>
+        <w:numPr>
+          <w:ilvl w:val="0"/>
+          <w:numId w:val="3"/>
+        </w:numPr>
+      </w:pPr>
+      <w:r>
+        <w:rPr>
+          <w:b/>
+        </w:rPr>
+        <w:t>Precondición:</w:t>
+      </w:r>
+      <w:r>
+        <w:rPr>
+          <w:b/>
+        </w:rPr>
+        <w:t xml:space="preserve"> </w:t>
+      </w:r>
+      <w:r>
+        <w:t>La encuesta debe estar registrada para que pueda editar las preguntas de esta encuesta</w:t>
+      </w:r>
+      <w:r>
+        <w:t xml:space="preserve">. </w:t>
+      </w:r>
+    </w:p>
+    <w:p>
+      <w:pPr>
+        <w:pStyle w:val="Prrafodelista"/>
+        <w:numPr>
+          <w:ilvl w:val="0"/>
+          <w:numId w:val="3"/>
+        </w:numPr>
+      </w:pPr>
+      <w:r>
+        <w:rPr>
+          <w:b/>
+        </w:rPr>
+        <w:t>Post Condición:</w:t>
+      </w:r>
+      <w:r>
+        <w:rPr>
+          <w:b/>
+        </w:rPr>
+        <w:t xml:space="preserve"> </w:t>
+      </w:r>
+      <w:r>
+        <w:t>la Pregunta se registra en la encuesta.</w:t>
+      </w:r>
+    </w:p>
+    <w:p>
+      <w:pPr>
+        <w:pStyle w:val="Prrafodelista"/>
+        <w:numPr>
+          <w:ilvl w:val="0"/>
+          <w:numId w:val="3"/>
+        </w:numPr>
+      </w:pPr>
+      <w:r>
+        <w:rPr>
+          <w:b/>
+        </w:rPr>
+        <w:t>Reglas de Negocio:</w:t>
+      </w:r>
+      <w:r>
+        <w:t xml:space="preserve"> </w:t>
+      </w:r>
+    </w:p>
+    <w:p>
+      <w:pPr>
+        <w:pStyle w:val="Prrafodelista"/>
+        <w:numPr>
+          <w:ilvl w:val="0"/>
+          <w:numId w:val="3"/>
+        </w:numPr>
+        <w:rPr>
+          <w:b/>
+        </w:rPr>
+      </w:pPr>
+      <w:r>
+        <w:rPr>
+          <w:b/>
+        </w:rPr>
+        <w:t>Criterio de Aceptación:</w:t>
+      </w:r>
+      <w:r>
+        <w:rPr>
+          <w:b/>
+        </w:rPr>
+        <w:t>-</w:t>
+      </w:r>
+    </w:p>
+    <w:p>
+      <w:pPr>
+        <w:pStyle w:val="Prrafodelista"/>
+        <w:numPr>
+          <w:ilvl w:val="0"/>
+          <w:numId w:val="3"/>
+        </w:numPr>
+        <w:rPr>
+          <w:b/>
+        </w:rPr>
+      </w:pPr>
+      <w:r>
+        <w:rPr>
+          <w:b/>
+        </w:rPr>
+        <w:t>Discusiones</w:t>
+      </w:r>
+      <w:proofErr w:type="gramStart"/>
+      <w:r>
+        <w:rPr>
+          <w:b/>
+        </w:rPr>
+        <w:t>:</w:t>
+      </w:r>
+      <w:r>
+        <w:t>.</w:t>
+      </w:r>
+      <w:proofErr w:type="gramEnd"/>
+    </w:p>
+    <w:p>
+      <w:pPr>
+        <w:pStyle w:val="Prrafodelista"/>
+        <w:numPr>
+          <w:ilvl w:val="0"/>
+          <w:numId w:val="3"/>
+        </w:numPr>
+      </w:pPr>
+      <w:r>
+        <w:rPr>
+          <w:b/>
+        </w:rPr>
+        <w:t>Estimación:</w:t>
+      </w:r>
+      <w:r>
+        <w:tab/>
+        <w:t>5</w:t>
+      </w:r>
+      <w:r>
+        <w:t>,00</w:t>
+      </w:r>
+      <w:r>
+        <w:tab/>
+      </w:r>
+    </w:p>
+    <w:p>
+      <w:pPr>
+        <w:pStyle w:val="Prrafodelista"/>
+        <w:numPr>
+          <w:ilvl w:val="0"/>
+          <w:numId w:val="3"/>
+        </w:numPr>
+      </w:pPr>
       <w:proofErr w:type="spellStart"/>
       <w:r>
-        <w:t>encuesta</w:t>
+        <w:rPr>
+          <w:b/>
+        </w:rPr>
+        <w:t>Product</w:t>
       </w:r>
       <w:proofErr w:type="spellEnd"/>
-    </w:p>
-    <w:p>
-      <w:pPr>
-        <w:pStyle w:val="Prrafodelista"/>
-        <w:numPr>
-          <w:ilvl w:val="0"/>
-          <w:numId w:val="3"/>
-        </w:numPr>
-      </w:pPr>
-      <w:r>
-        <w:rPr>
-          <w:b/>
-        </w:rPr>
-        <w:t>Supuestos:</w:t>
-      </w:r>
-      <w:r>
-        <w:t xml:space="preserve"> -</w:t>
-      </w:r>
-    </w:p>
-    <w:p>
-      <w:pPr>
-        <w:pStyle w:val="Prrafodelista"/>
-        <w:numPr>
-          <w:ilvl w:val="0"/>
-          <w:numId w:val="3"/>
-        </w:numPr>
-      </w:pPr>
-      <w:r>
-        <w:rPr>
-          <w:b/>
-        </w:rPr>
-        <w:t>Precondición:</w:t>
-      </w:r>
       <w:r>
         <w:rPr>
           <w:b/>
         </w:rPr>
         <w:t xml:space="preserve"> </w:t>
       </w:r>
-      <w:r>
-        <w:t>La encuesta debe estar registrada para que pueda editar las preguntas de esta encuesta</w:t>
-      </w:r>
-      <w:r>
-        <w:t xml:space="preserve">. </w:t>
-      </w:r>
-    </w:p>
-    <w:p>
-      <w:pPr>
-        <w:pStyle w:val="Prrafodelista"/>
-        <w:numPr>
-          <w:ilvl w:val="0"/>
-          <w:numId w:val="3"/>
-        </w:numPr>
-      </w:pPr>
-      <w:r>
-        <w:rPr>
-          <w:b/>
-        </w:rPr>
-        <w:t>Post Condición:</w:t>
-      </w:r>
-      <w:r>
-        <w:rPr>
-          <w:b/>
-        </w:rPr>
+      <w:proofErr w:type="spellStart"/>
+      <w:r>
+        <w:rPr>
+          <w:b/>
+        </w:rPr>
+        <w:t>Owner</w:t>
+      </w:r>
+      <w:proofErr w:type="spellEnd"/>
+      <w:r>
+        <w:rPr>
+          <w:b/>
+        </w:rPr>
+        <w:t>:</w:t>
+      </w:r>
+      <w:r>
+        <w:t xml:space="preserve"> Pedro </w:t>
+      </w:r>
+      <w:proofErr w:type="spellStart"/>
+      <w:r>
+        <w:t>Bazan</w:t>
+      </w:r>
+      <w:proofErr w:type="spellEnd"/>
+    </w:p>
+    <w:p>
+      <w:pPr>
+        <w:pStyle w:val="Prrafodelista"/>
+        <w:numPr>
+          <w:ilvl w:val="0"/>
+          <w:numId w:val="3"/>
+        </w:numPr>
+      </w:pPr>
+      <w:r>
+        <w:rPr>
+          <w:b/>
+        </w:rPr>
+        <w:t>Responsables:</w:t>
+      </w:r>
+      <w:r>
+        <w:rPr>
+          <w:b/>
+        </w:rPr>
+        <w:tab/>
+      </w:r>
+      <w:r>
+        <w:t xml:space="preserve"> Laura </w:t>
+      </w:r>
+      <w:proofErr w:type="spellStart"/>
+      <w:r>
+        <w:t>Pastorino</w:t>
+      </w:r>
+      <w:proofErr w:type="spellEnd"/>
+      <w:r>
         <w:t xml:space="preserve"> </w:t>
       </w:r>
-      <w:r>
-        <w:t>la Pregunta se registra en la encuesta.</w:t>
-      </w:r>
-    </w:p>
-    <w:p>
-      <w:pPr>
-        <w:pStyle w:val="Prrafodelista"/>
-        <w:numPr>
-          <w:ilvl w:val="0"/>
-          <w:numId w:val="3"/>
-        </w:numPr>
-      </w:pPr>
-      <w:r>
-        <w:rPr>
-          <w:b/>
-        </w:rPr>
-        <w:t>Reglas de Negocio:</w:t>
-      </w:r>
+    </w:p>
+    <w:p>
+      <w:pPr>
+        <w:pStyle w:val="Prrafodelista"/>
+        <w:numPr>
+          <w:ilvl w:val="0"/>
+          <w:numId w:val="3"/>
+        </w:numPr>
+      </w:pPr>
+      <w:r>
+        <w:rPr>
+          <w:b/>
+        </w:rPr>
+        <w:t>Prioridad:</w:t>
+      </w:r>
+      <w:r>
+        <w:tab/>
+        <w:t>Alto</w:t>
+      </w:r>
+      <w:r>
+        <w:tab/>
+      </w:r>
+    </w:p>
+    <w:p>
+      <w:pPr>
+        <w:pStyle w:val="Prrafodelista"/>
+        <w:numPr>
+          <w:ilvl w:val="0"/>
+          <w:numId w:val="3"/>
+        </w:numPr>
+      </w:pPr>
+      <w:r>
+        <w:rPr>
+          <w:b/>
+        </w:rPr>
+        <w:t>Complejidad:</w:t>
+      </w:r>
+      <w:r>
+        <w:tab/>
+        <w:t>Medio</w:t>
+      </w:r>
+      <w:r>
+        <w:tab/>
+      </w:r>
+    </w:p>
+    <w:p>
+      <w:pPr>
+        <w:pStyle w:val="Ttulo3"/>
+      </w:pPr>
+      <w:bookmarkStart w:id="13" w:name="_Toc342962475"/>
+      <w:proofErr w:type="spellStart"/>
+      <w:r>
+        <w:t>User</w:t>
+      </w:r>
+      <w:proofErr w:type="spellEnd"/>
       <w:r>
         <w:t xml:space="preserve"> </w:t>
       </w:r>
-    </w:p>
-    <w:p>
-      <w:pPr>
-        <w:pStyle w:val="Prrafodelista"/>
-        <w:numPr>
-          <w:ilvl w:val="0"/>
-          <w:numId w:val="3"/>
-        </w:numPr>
-        <w:rPr>
-          <w:b/>
-        </w:rPr>
-      </w:pPr>
-      <w:r>
-        <w:rPr>
-          <w:b/>
-        </w:rPr>
-        <w:t>Criterio de Aceptación:</w:t>
-      </w:r>
-      <w:r>
-        <w:rPr>
-          <w:b/>
-        </w:rPr>
-        <w:t>-</w:t>
-      </w:r>
-    </w:p>
-    <w:p>
-      <w:pPr>
-        <w:pStyle w:val="Prrafodelista"/>
-        <w:numPr>
-          <w:ilvl w:val="0"/>
-          <w:numId w:val="3"/>
-        </w:numPr>
-        <w:rPr>
-          <w:b/>
-        </w:rPr>
-      </w:pPr>
-      <w:r>
-        <w:rPr>
-          <w:b/>
-        </w:rPr>
-        <w:t>Discusiones</w:t>
-      </w:r>
-      <w:proofErr w:type="gramStart"/>
-      <w:r>
-        <w:rPr>
-          <w:b/>
-        </w:rPr>
-        <w:t>:</w:t>
-      </w:r>
-      <w:r>
-        <w:t>.</w:t>
-      </w:r>
-      <w:proofErr w:type="gramEnd"/>
-    </w:p>
-    <w:p>
-      <w:pPr>
-        <w:pStyle w:val="Prrafodelista"/>
-        <w:numPr>
-          <w:ilvl w:val="0"/>
-          <w:numId w:val="3"/>
-        </w:numPr>
-      </w:pPr>
-      <w:r>
-        <w:rPr>
-          <w:b/>
-        </w:rPr>
-        <w:t>Estimación:</w:t>
-      </w:r>
-      <w:r>
-        <w:tab/>
-        <w:t>5</w:t>
-      </w:r>
-      <w:r>
-        <w:t>,00</w:t>
-      </w:r>
-      <w:r>
-        <w:tab/>
-      </w:r>
-    </w:p>
-    <w:p>
-      <w:pPr>
-        <w:pStyle w:val="Prrafodelista"/>
-        <w:numPr>
-          <w:ilvl w:val="0"/>
-          <w:numId w:val="3"/>
-        </w:numPr>
-      </w:pPr>
       <w:proofErr w:type="spellStart"/>
       <w:r>
-        <w:rPr>
-          <w:b/>
-        </w:rPr>
-        <w:t>Product</w:t>
+        <w:t>Story</w:t>
       </w:r>
       <w:proofErr w:type="spellEnd"/>
       <w:r>
-        <w:rPr>
-          <w:b/>
-        </w:rPr>
-        <w:t xml:space="preserve"> </w:t>
-      </w:r>
-      <w:proofErr w:type="spellStart"/>
-      <w:r>
-        <w:rPr>
-          <w:b/>
-        </w:rPr>
-        <w:t>Owner</w:t>
-      </w:r>
-      <w:proofErr w:type="spellEnd"/>
-      <w:r>
-        <w:rPr>
-          <w:b/>
-        </w:rPr>
-        <w:t>:</w:t>
-      </w:r>
-      <w:r>
-        <w:t xml:space="preserve"> Pedro </w:t>
-      </w:r>
-      <w:proofErr w:type="spellStart"/>
-      <w:r>
-        <w:t>Bazan</w:t>
-      </w:r>
-      <w:proofErr w:type="spellEnd"/>
-    </w:p>
-    <w:p>
-      <w:pPr>
-        <w:pStyle w:val="Prrafodelista"/>
-        <w:numPr>
-          <w:ilvl w:val="0"/>
-          <w:numId w:val="3"/>
-        </w:numPr>
-      </w:pPr>
-      <w:r>
-        <w:rPr>
-          <w:b/>
-        </w:rPr>
-        <w:t>Responsables:</w:t>
-      </w:r>
-      <w:r>
-        <w:rPr>
-          <w:b/>
-        </w:rPr>
-        <w:tab/>
-      </w:r>
-      <w:r>
-        <w:t xml:space="preserve"> Laura </w:t>
-      </w:r>
-      <w:proofErr w:type="spellStart"/>
-      <w:r>
-        <w:t>Pastorino</w:t>
-      </w:r>
-      <w:proofErr w:type="spellEnd"/>
-      <w:r>
-        <w:t xml:space="preserve"> </w:t>
-      </w:r>
-    </w:p>
-    <w:p>
-      <w:pPr>
-        <w:pStyle w:val="Prrafodelista"/>
-        <w:numPr>
-          <w:ilvl w:val="0"/>
-          <w:numId w:val="3"/>
-        </w:numPr>
-      </w:pPr>
-      <w:r>
-        <w:rPr>
-          <w:b/>
-        </w:rPr>
-        <w:t>Prioridad:</w:t>
-      </w:r>
-      <w:r>
-        <w:tab/>
-        <w:t>Alto</w:t>
-      </w:r>
-      <w:r>
-        <w:tab/>
-      </w:r>
-    </w:p>
-    <w:p>
-      <w:pPr>
-        <w:pStyle w:val="Prrafodelista"/>
-        <w:numPr>
-          <w:ilvl w:val="0"/>
-          <w:numId w:val="3"/>
-        </w:numPr>
-      </w:pPr>
-      <w:r>
-        <w:rPr>
-          <w:b/>
-        </w:rPr>
-        <w:t>Complejidad:</w:t>
-      </w:r>
-      <w:r>
-        <w:tab/>
-        <w:t>Medio</w:t>
-      </w:r>
-      <w:r>
-        <w:tab/>
-      </w:r>
-    </w:p>
-    <w:p>
-      <w:pPr>
-        <w:pStyle w:val="Ttulo3"/>
-      </w:pPr>
-      <w:bookmarkStart w:id="14" w:name="_Toc342962475"/>
-      <w:proofErr w:type="spellStart"/>
-      <w:r>
-        <w:t>User</w:t>
-      </w:r>
-      <w:proofErr w:type="spellEnd"/>
-      <w:r>
-        <w:t xml:space="preserve"> </w:t>
-      </w:r>
-      <w:proofErr w:type="spellStart"/>
-      <w:r>
-        <w:t>Story</w:t>
-      </w:r>
-      <w:proofErr w:type="spellEnd"/>
-      <w:r>
         <w:t xml:space="preserve"> Nº113</w:t>
       </w:r>
-      <w:bookmarkEnd w:id="14"/>
+      <w:bookmarkEnd w:id="13"/>
     </w:p>
     <w:p>
       <w:pPr>
@@ -9586,7 +9561,7 @@
       <w:pPr>
         <w:pStyle w:val="Ttulo3"/>
       </w:pPr>
-      <w:bookmarkStart w:id="15" w:name="_Toc342962476"/>
+      <w:bookmarkStart w:id="14" w:name="_Toc342962476"/>
       <w:proofErr w:type="spellStart"/>
       <w:r>
         <w:t>User</w:t>
@@ -9603,7 +9578,7 @@
       <w:r>
         <w:t xml:space="preserve"> Nº114</w:t>
       </w:r>
-      <w:bookmarkEnd w:id="15"/>
+      <w:bookmarkEnd w:id="14"/>
     </w:p>
     <w:p>
       <w:pPr>
@@ -10102,7 +10077,7 @@
       <w:pPr>
         <w:pStyle w:val="Ttulo3"/>
       </w:pPr>
-      <w:bookmarkStart w:id="16" w:name="_Toc342962477"/>
+      <w:bookmarkStart w:id="15" w:name="_Toc342962477"/>
       <w:proofErr w:type="spellStart"/>
       <w:r>
         <w:t>User</w:t>
@@ -10119,7 +10094,7 @@
       <w:r>
         <w:t xml:space="preserve"> Nº115</w:t>
       </w:r>
-      <w:bookmarkEnd w:id="16"/>
+      <w:bookmarkEnd w:id="15"/>
     </w:p>
     <w:p>
       <w:pPr>
@@ -10625,7 +10600,7 @@
       <w:pPr>
         <w:pStyle w:val="Ttulo3"/>
       </w:pPr>
-      <w:bookmarkStart w:id="17" w:name="_Toc342962478"/>
+      <w:bookmarkStart w:id="16" w:name="_Toc342962478"/>
       <w:proofErr w:type="spellStart"/>
       <w:r>
         <w:t>User</w:t>
@@ -10642,7 +10617,7 @@
       <w:r>
         <w:t xml:space="preserve"> Nº116</w:t>
       </w:r>
-      <w:bookmarkEnd w:id="17"/>
+      <w:bookmarkEnd w:id="16"/>
     </w:p>
     <w:p>
       <w:pPr>
@@ -11139,7 +11114,7 @@
       <w:pPr>
         <w:pStyle w:val="Ttulo3"/>
       </w:pPr>
-      <w:bookmarkStart w:id="18" w:name="_Toc342962479"/>
+      <w:bookmarkStart w:id="17" w:name="_Toc342962479"/>
       <w:proofErr w:type="spellStart"/>
       <w:r>
         <w:t>User</w:t>
@@ -11156,7 +11131,7 @@
       <w:r>
         <w:t xml:space="preserve"> Nº158</w:t>
       </w:r>
-      <w:bookmarkEnd w:id="18"/>
+      <w:bookmarkEnd w:id="17"/>
     </w:p>
     <w:p>
       <w:pPr>
@@ -11706,7 +11681,7 @@
       <w:pPr>
         <w:pStyle w:val="Ttulo3"/>
       </w:pPr>
-      <w:bookmarkStart w:id="19" w:name="_Toc342962480"/>
+      <w:bookmarkStart w:id="18" w:name="_Toc342962480"/>
       <w:proofErr w:type="spellStart"/>
       <w:r>
         <w:t>User</w:t>
@@ -11723,7 +11698,7 @@
       <w:r>
         <w:t xml:space="preserve"> Nº24</w:t>
       </w:r>
-      <w:bookmarkEnd w:id="19"/>
+      <w:bookmarkEnd w:id="18"/>
     </w:p>
     <w:p>
       <w:pPr>
@@ -12201,7 +12176,7 @@
       <w:pPr>
         <w:pStyle w:val="Ttulo3"/>
       </w:pPr>
-      <w:bookmarkStart w:id="20" w:name="_Toc342962481"/>
+      <w:bookmarkStart w:id="19" w:name="_Toc342962481"/>
       <w:proofErr w:type="spellStart"/>
       <w:r>
         <w:lastRenderedPageBreak/>
@@ -12219,7 +12194,7 @@
       <w:r>
         <w:t xml:space="preserve"> Nº25</w:t>
       </w:r>
-      <w:bookmarkEnd w:id="20"/>
+      <w:bookmarkEnd w:id="19"/>
     </w:p>
     <w:p>
       <w:pPr>
@@ -12539,6 +12514,8 @@
         </w:rPr>
         <w:t>Discusiones:</w:t>
       </w:r>
+      <w:bookmarkStart w:id="20" w:name="_GoBack"/>
+      <w:bookmarkEnd w:id="20"/>
     </w:p>
     <w:p>
       <w:pPr>
@@ -13831,27 +13808,14 @@
             </w:rPr>
             <w:t xml:space="preserve">Capítulo: </w:t>
           </w:r>
-          <w:r>
-            <w:fldChar w:fldCharType="begin"/>
-          </w:r>
-          <w:r>
-            <w:instrText xml:space="preserve"> STYLEREF  "1"  </w:instrText>
-          </w:r>
-          <w:r>
-            <w:fldChar w:fldCharType="separate"/>
-          </w:r>
-          <w:r>
-            <w:rPr>
-              <w:noProof/>
-            </w:rPr>
-            <w:t>Listado Resumido</w:t>
-          </w:r>
-          <w:r>
-            <w:rPr>
-              <w:noProof/>
-            </w:rPr>
-            <w:fldChar w:fldCharType="end"/>
-          </w:r>
+          <w:fldSimple w:instr=" STYLEREF  &quot;1&quot;  ">
+            <w:r>
+              <w:rPr>
+                <w:noProof/>
+              </w:rPr>
+              <w:t>Listado Detallado</w:t>
+            </w:r>
+          </w:fldSimple>
         </w:p>
       </w:tc>
     </w:tr>
@@ -13902,7 +13866,7 @@
               <w:szCs w:val="40"/>
               <w:lang w:val="es-ES"/>
             </w:rPr>
-            <w:t>4</w:t>
+            <w:t>12</w:t>
           </w:r>
           <w:r>
             <w:rPr>
@@ -16003,6 +15967,7 @@
     <w:rsid w:val="007E0B01"/>
     <w:rsid w:val="009352E9"/>
     <w:rsid w:val="00DE2CAA"/>
+    <w:rsid w:val="00E75F3A"/>
     <w:rsid w:val="00F75A07"/>
   </w:rsids>
   <m:mathPr>
@@ -16738,7 +16703,7 @@
 </file>
 
 <file path=customXml/itemProps1.xml><?xml version="1.0" encoding="utf-8"?>
-<ds:datastoreItem xmlns:ds="http://schemas.openxmlformats.org/officeDocument/2006/customXml" ds:itemID="{FA67CD4C-3728-4E64-B57B-F6BD7DE545B4}">
+<ds:datastoreItem xmlns:ds="http://schemas.openxmlformats.org/officeDocument/2006/customXml" ds:itemID="{03C08B66-8E2C-45E6-92D6-D38EDA0762F5}">
   <ds:schemaRefs>
     <ds:schemaRef ds:uri="http://schemas.openxmlformats.org/officeDocument/2006/bibliography"/>
   </ds:schemaRefs>

</xml_diff>